<commit_message>
added search tree screenshot
</commit_message>
<xml_diff>
--- a/CSCE686_HW6/Elkins_Homework6.docx
+++ b/CSCE686_HW6/Elkins_Homework6.docx
@@ -3447,13 +3447,15 @@
         <w:ind w:left="1036" w:right="-20"/>
         <w:rPr>
           <w:rFonts w:eastAsia="Times New Roman" w:cstheme="minorHAnsi"/>
-        </w:rPr>
-      </w:pPr>
-      <w:r>
-        <w:rPr>
-          <w:rFonts w:eastAsia="Cambria" w:cstheme="minorHAnsi"/>
-          <w:i/>
-          <w:position w:val="2"/>
+          <w:lang w:val="it-IT"/>
+        </w:rPr>
+      </w:pPr>
+      <w:r>
+        <w:rPr>
+          <w:rFonts w:eastAsia="Cambria" w:cstheme="minorHAnsi"/>
+          <w:i/>
+          <w:position w:val="2"/>
+          <w:lang w:val="it-IT"/>
         </w:rPr>
         <w:t>I(x</w:t>
       </w:r>
@@ -3463,6 +3465,7 @@
           <w:rFonts w:eastAsia="Cambria" w:cstheme="minorHAnsi"/>
           <w:i/>
           <w:position w:val="2"/>
+          <w:lang w:val="it-IT"/>
         </w:rPr>
         <w:t xml:space="preserve">); </w:t>
       </w:r>
@@ -3472,14 +3475,16 @@
           <w:i/>
           <w:spacing w:val="32"/>
           <w:position w:val="2"/>
-        </w:rPr>
-        <w:t xml:space="preserve"> </w:t>
-      </w:r>
-      <w:r>
-        <w:rPr>
-          <w:rFonts w:eastAsia="Cambria" w:cstheme="minorHAnsi"/>
-          <w:i/>
-          <w:position w:val="2"/>
+          <w:lang w:val="it-IT"/>
+        </w:rPr>
+        <w:t xml:space="preserve"> </w:t>
+      </w:r>
+      <w:r>
+        <w:rPr>
+          <w:rFonts w:eastAsia="Cambria" w:cstheme="minorHAnsi"/>
+          <w:i/>
+          <w:position w:val="2"/>
+          <w:lang w:val="it-IT"/>
         </w:rPr>
         <w:t>x</w:t>
       </w:r>
@@ -3490,14 +3495,16 @@
           <w:i/>
           <w:spacing w:val="41"/>
           <w:position w:val="2"/>
-        </w:rPr>
-        <w:t xml:space="preserve"> </w:t>
-      </w:r>
-      <w:r>
-        <w:rPr>
-          <w:rFonts w:eastAsia="Cambria" w:cstheme="minorHAnsi"/>
-          <w:i/>
-          <w:position w:val="2"/>
+          <w:lang w:val="it-IT"/>
+        </w:rPr>
+        <w:t xml:space="preserve"> </w:t>
+      </w:r>
+      <w:r>
+        <w:rPr>
+          <w:rFonts w:eastAsia="Cambria" w:cstheme="minorHAnsi"/>
+          <w:i/>
+          <w:position w:val="2"/>
+          <w:lang w:val="it-IT"/>
         </w:rPr>
         <w:t>in</w:t>
       </w:r>
@@ -3507,6 +3514,7 @@
           <w:i/>
           <w:spacing w:val="57"/>
           <w:position w:val="2"/>
+          <w:lang w:val="it-IT"/>
         </w:rPr>
         <w:t xml:space="preserve"> </w:t>
       </w:r>
@@ -3516,20 +3524,20 @@
           <w:i/>
           <w:w w:val="117"/>
           <w:position w:val="2"/>
+          <w:lang w:val="it-IT"/>
         </w:rPr>
         <w:t>D</w:t>
       </w:r>
-      <w:proofErr w:type="spellStart"/>
       <w:r>
         <w:rPr>
           <w:rFonts w:eastAsia="Times New Roman" w:cstheme="minorHAnsi"/>
           <w:i/>
           <w:w w:val="123"/>
           <w:position w:val="-2"/>
+          <w:lang w:val="it-IT"/>
         </w:rPr>
         <w:t>i</w:t>
       </w:r>
-      <w:proofErr w:type="spellEnd"/>
     </w:p>
     <w:p>
       <w:pPr>
@@ -3537,6 +3545,7 @@
         <w:ind w:left="1036" w:right="-20"/>
         <w:rPr>
           <w:rFonts w:eastAsia="Cambria" w:cstheme="minorHAnsi"/>
+          <w:lang w:val="it-IT"/>
         </w:rPr>
       </w:pPr>
       <w:r>
@@ -3545,6 +3554,7 @@
           <w:i/>
           <w:w w:val="112"/>
           <w:position w:val="2"/>
+          <w:lang w:val="it-IT"/>
         </w:rPr>
         <w:t>O(</w:t>
       </w:r>
@@ -3556,6 +3566,7 @@
           <w:i/>
           <w:w w:val="112"/>
           <w:position w:val="2"/>
+          <w:lang w:val="it-IT"/>
         </w:rPr>
         <w:t>x,z</w:t>
       </w:r>
@@ -3567,6 +3578,7 @@
           <w:i/>
           <w:w w:val="112"/>
           <w:position w:val="2"/>
+          <w:lang w:val="it-IT"/>
         </w:rPr>
         <w:t>);</w:t>
       </w:r>
@@ -3577,14 +3589,16 @@
           <w:spacing w:val="31"/>
           <w:w w:val="112"/>
           <w:position w:val="2"/>
-        </w:rPr>
-        <w:t xml:space="preserve"> </w:t>
-      </w:r>
-      <w:r>
-        <w:rPr>
-          <w:rFonts w:eastAsia="Cambria" w:cstheme="minorHAnsi"/>
-          <w:i/>
-          <w:position w:val="2"/>
+          <w:lang w:val="it-IT"/>
+        </w:rPr>
+        <w:t xml:space="preserve"> </w:t>
+      </w:r>
+      <w:r>
+        <w:rPr>
+          <w:rFonts w:eastAsia="Cambria" w:cstheme="minorHAnsi"/>
+          <w:i/>
+          <w:position w:val="2"/>
+          <w:lang w:val="it-IT"/>
         </w:rPr>
         <w:t>x</w:t>
       </w:r>
@@ -3594,14 +3608,16 @@
           <w:i/>
           <w:spacing w:val="41"/>
           <w:position w:val="2"/>
-        </w:rPr>
-        <w:t xml:space="preserve"> </w:t>
-      </w:r>
-      <w:r>
-        <w:rPr>
-          <w:rFonts w:eastAsia="Cambria" w:cstheme="minorHAnsi"/>
-          <w:i/>
-          <w:position w:val="2"/>
+          <w:lang w:val="it-IT"/>
+        </w:rPr>
+        <w:t xml:space="preserve"> </w:t>
+      </w:r>
+      <w:r>
+        <w:rPr>
+          <w:rFonts w:eastAsia="Cambria" w:cstheme="minorHAnsi"/>
+          <w:i/>
+          <w:position w:val="2"/>
+          <w:lang w:val="it-IT"/>
         </w:rPr>
         <w:t>in</w:t>
       </w:r>
@@ -3611,6 +3627,7 @@
           <w:i/>
           <w:spacing w:val="57"/>
           <w:position w:val="2"/>
+          <w:lang w:val="it-IT"/>
         </w:rPr>
         <w:t xml:space="preserve"> </w:t>
       </w:r>
@@ -3620,10 +3637,10 @@
           <w:i/>
           <w:w w:val="124"/>
           <w:position w:val="2"/>
+          <w:lang w:val="it-IT"/>
         </w:rPr>
         <w:t>D</w:t>
       </w:r>
-      <w:proofErr w:type="spellStart"/>
       <w:r>
         <w:rPr>
           <w:rFonts w:eastAsia="Times New Roman" w:cstheme="minorHAnsi"/>
@@ -3631,16 +3648,17 @@
           <w:spacing w:val="12"/>
           <w:w w:val="124"/>
           <w:position w:val="-2"/>
+          <w:lang w:val="it-IT"/>
         </w:rPr>
         <w:t>i</w:t>
       </w:r>
-      <w:proofErr w:type="spellEnd"/>
       <w:r>
         <w:rPr>
           <w:rFonts w:eastAsia="Cambria" w:cstheme="minorHAnsi"/>
           <w:i/>
           <w:w w:val="124"/>
           <w:position w:val="2"/>
+          <w:lang w:val="it-IT"/>
         </w:rPr>
         <w:t>,</w:t>
       </w:r>
@@ -3651,14 +3669,16 @@
           <w:spacing w:val="25"/>
           <w:w w:val="124"/>
           <w:position w:val="2"/>
-        </w:rPr>
-        <w:t xml:space="preserve"> </w:t>
-      </w:r>
-      <w:r>
-        <w:rPr>
-          <w:rFonts w:eastAsia="Cambria" w:cstheme="minorHAnsi"/>
-          <w:i/>
-          <w:position w:val="2"/>
+          <w:lang w:val="it-IT"/>
+        </w:rPr>
+        <w:t xml:space="preserve"> </w:t>
+      </w:r>
+      <w:r>
+        <w:rPr>
+          <w:rFonts w:eastAsia="Cambria" w:cstheme="minorHAnsi"/>
+          <w:i/>
+          <w:position w:val="2"/>
+          <w:lang w:val="it-IT"/>
         </w:rPr>
         <w:t>z</w:t>
       </w:r>
@@ -3668,14 +3688,16 @@
           <w:i/>
           <w:spacing w:val="27"/>
           <w:position w:val="2"/>
-        </w:rPr>
-        <w:t xml:space="preserve"> </w:t>
-      </w:r>
-      <w:r>
-        <w:rPr>
-          <w:rFonts w:eastAsia="Cambria" w:cstheme="minorHAnsi"/>
-          <w:i/>
-          <w:position w:val="2"/>
+          <w:lang w:val="it-IT"/>
+        </w:rPr>
+        <w:t xml:space="preserve"> </w:t>
+      </w:r>
+      <w:r>
+        <w:rPr>
+          <w:rFonts w:eastAsia="Cambria" w:cstheme="minorHAnsi"/>
+          <w:i/>
+          <w:position w:val="2"/>
+          <w:lang w:val="it-IT"/>
         </w:rPr>
         <w:t>in</w:t>
       </w:r>
@@ -3685,16 +3707,17 @@
           <w:i/>
           <w:spacing w:val="57"/>
           <w:position w:val="2"/>
-        </w:rPr>
-        <w:t xml:space="preserve"> </w:t>
-      </w:r>
-      <w:proofErr w:type="spellStart"/>
+          <w:lang w:val="it-IT"/>
+        </w:rPr>
+        <w:t xml:space="preserve"> </w:t>
+      </w:r>
       <w:r>
         <w:rPr>
           <w:rFonts w:eastAsia="Cambria" w:cstheme="minorHAnsi"/>
           <w:i/>
           <w:w w:val="117"/>
           <w:position w:val="2"/>
+          <w:lang w:val="it-IT"/>
         </w:rPr>
         <w:t>D</w:t>
       </w:r>
@@ -3705,16 +3728,17 @@
           <w:spacing w:val="10"/>
           <w:w w:val="96"/>
           <w:position w:val="-2"/>
+          <w:lang w:val="it-IT"/>
         </w:rPr>
         <w:t>o</w:t>
       </w:r>
-      <w:proofErr w:type="spellEnd"/>
       <w:r>
         <w:rPr>
           <w:rFonts w:eastAsia="Cambria" w:cstheme="minorHAnsi"/>
           <w:i/>
           <w:w w:val="118"/>
           <w:position w:val="2"/>
+          <w:lang w:val="it-IT"/>
         </w:rPr>
         <w:t>;</w:t>
       </w:r>
@@ -5678,17 +5702,7 @@
                 <w:rFonts w:ascii="Cambria Math" w:eastAsia="Cambria" w:hAnsi="Cambria Math" w:cstheme="minorHAnsi"/>
                 <w:color w:val="000000" w:themeColor="text1"/>
               </w:rPr>
-              <m:t>k</m:t>
-            </m:r>
-            <m:r>
-              <m:rPr>
-                <m:sty m:val="p"/>
-              </m:rPr>
-              <w:rPr>
-                <w:rFonts w:ascii="Cambria Math" w:eastAsia="Cambria" w:hAnsi="Cambria Math" w:cstheme="minorHAnsi"/>
-                <w:color w:val="000000" w:themeColor="text1"/>
-              </w:rPr>
-              <m:t>+1</m:t>
+              <m:t>k+1</m:t>
             </m:r>
           </m:sub>
         </m:sSub>
@@ -5775,17 +5789,7 @@
                 <w:rFonts w:ascii="Cambria Math" w:eastAsia="Cambria" w:hAnsi="Cambria Math" w:cstheme="minorHAnsi"/>
                 <w:color w:val="000000" w:themeColor="text1"/>
               </w:rPr>
-              <m:t>k</m:t>
-            </m:r>
-            <m:r>
-              <m:rPr>
-                <m:sty m:val="p"/>
-              </m:rPr>
-              <w:rPr>
-                <w:rFonts w:ascii="Cambria Math" w:eastAsia="Cambria" w:hAnsi="Cambria Math" w:cstheme="minorHAnsi"/>
-                <w:color w:val="000000" w:themeColor="text1"/>
-              </w:rPr>
-              <m:t>+1</m:t>
+              <m:t>k+1</m:t>
             </m:r>
           </m:sub>
         </m:sSub>
@@ -5828,17 +5832,7 @@
                 <w:rFonts w:ascii="Cambria Math" w:eastAsia="Cambria" w:hAnsi="Cambria Math" w:cstheme="minorHAnsi"/>
                 <w:color w:val="000000" w:themeColor="text1"/>
               </w:rPr>
-              <m:t>k</m:t>
-            </m:r>
-            <m:r>
-              <m:rPr>
-                <m:sty m:val="p"/>
-              </m:rPr>
-              <w:rPr>
-                <w:rFonts w:ascii="Cambria Math" w:eastAsia="Cambria" w:hAnsi="Cambria Math" w:cstheme="minorHAnsi"/>
-                <w:color w:val="000000" w:themeColor="text1"/>
-              </w:rPr>
-              <m:t>+1</m:t>
+              <m:t>k+1</m:t>
             </m:r>
           </m:sub>
         </m:sSub>
@@ -9549,17 +9543,7 @@
                 <w:rFonts w:ascii="Cambria Math" w:eastAsia="Cambria" w:hAnsi="Cambria Math" w:cstheme="minorHAnsi"/>
                 <w:color w:val="000000" w:themeColor="text1"/>
               </w:rPr>
-              <m:t>k</m:t>
-            </m:r>
-            <m:r>
-              <m:rPr>
-                <m:sty m:val="p"/>
-              </m:rPr>
-              <w:rPr>
-                <w:rFonts w:ascii="Cambria Math" w:eastAsia="Cambria" w:hAnsi="Cambria Math" w:cstheme="minorHAnsi"/>
-                <w:color w:val="000000" w:themeColor="text1"/>
-              </w:rPr>
-              <m:t>+1</m:t>
+              <m:t>k+1</m:t>
             </m:r>
           </m:sub>
         </m:sSub>
@@ -9637,17 +9621,7 @@
                 <w:rFonts w:ascii="Cambria Math" w:eastAsia="Cambria" w:hAnsi="Cambria Math" w:cstheme="minorHAnsi"/>
                 <w:color w:val="000000" w:themeColor="text1"/>
               </w:rPr>
-              <m:t>k</m:t>
-            </m:r>
-            <m:r>
-              <m:rPr>
-                <m:sty m:val="p"/>
-              </m:rPr>
-              <w:rPr>
-                <w:rFonts w:ascii="Cambria Math" w:eastAsia="Cambria" w:hAnsi="Cambria Math" w:cstheme="minorHAnsi"/>
-                <w:color w:val="000000" w:themeColor="text1"/>
-              </w:rPr>
-              <m:t>+1</m:t>
+              <m:t>k+1</m:t>
             </m:r>
           </m:sub>
         </m:sSub>
@@ -9690,17 +9664,7 @@
                 <w:rFonts w:ascii="Cambria Math" w:eastAsia="Cambria" w:hAnsi="Cambria Math" w:cstheme="minorHAnsi"/>
                 <w:color w:val="000000" w:themeColor="text1"/>
               </w:rPr>
-              <m:t>k</m:t>
-            </m:r>
-            <m:r>
-              <m:rPr>
-                <m:sty m:val="p"/>
-              </m:rPr>
-              <w:rPr>
-                <w:rFonts w:ascii="Cambria Math" w:eastAsia="Cambria" w:hAnsi="Cambria Math" w:cstheme="minorHAnsi"/>
-                <w:color w:val="000000" w:themeColor="text1"/>
-              </w:rPr>
-              <m:t>+1</m:t>
+              <m:t>k+1</m:t>
             </m:r>
           </m:sub>
         </m:sSub>
@@ -10998,6 +10962,7 @@
         <w:adjustRightInd w:val="0"/>
         <w:ind w:right="-720"/>
         <w:rPr>
+          <w:rStyle w:val="Hyperlink"/>
           <w:rFonts w:cstheme="minorHAnsi"/>
         </w:rPr>
       </w:pPr>
@@ -11007,7 +10972,7 @@
         </w:rPr>
         <w:tab/>
       </w:r>
-      <w:hyperlink r:id="rId5" w:history="1">
+      <w:hyperlink r:id="rId7" w:history="1">
         <w:r>
           <w:rPr>
             <w:rStyle w:val="Hyperlink"/>
@@ -11024,6 +10989,7 @@
         <w:adjustRightInd w:val="0"/>
         <w:ind w:right="-720"/>
         <w:rPr>
+          <w:rStyle w:val="Hyperlink"/>
           <w:rFonts w:cstheme="minorHAnsi"/>
         </w:rPr>
       </w:pPr>
@@ -11035,43 +11001,10 @@
         <w:adjustRightInd w:val="0"/>
         <w:ind w:right="-720"/>
         <w:rPr>
-          <w:rFonts w:cstheme="minorHAnsi"/>
-        </w:rPr>
-      </w:pPr>
-      <w:r>
-        <w:rPr>
-          <w:rFonts w:cstheme="minorHAnsi"/>
-        </w:rPr>
-        <w:tab/>
-      </w:r>
-      <w:r>
-        <w:rPr>
-          <w:rFonts w:cstheme="minorHAnsi"/>
-          <w:b/>
-          <w:bCs/>
-        </w:rPr>
-        <w:t>iv.)</w:t>
-      </w:r>
-      <w:r>
-        <w:rPr>
-          <w:rFonts w:cstheme="minorHAnsi"/>
-          <w:b/>
-          <w:bCs/>
-        </w:rPr>
-        <w:t xml:space="preserve"> </w:t>
-      </w:r>
-      <w:r>
-        <w:rPr>
-          <w:rFonts w:cstheme="minorHAnsi"/>
-        </w:rPr>
-        <w:t xml:space="preserve">Algorithm complexity in the worst case is still </w:t>
-      </w:r>
-      <w:r>
-        <w:rPr>
-          <w:rFonts w:cstheme="minorHAnsi"/>
-        </w:rPr>
-        <w:t>2^n if it has to search every node. In the best case, the algorithm allows pruning of the entire tree except one path from the root to a leaf node.</w:t>
-      </w:r>
+          <w:rStyle w:val="Hyperlink"/>
+          <w:rFonts w:cstheme="minorHAnsi"/>
+        </w:rPr>
+      </w:pPr>
     </w:p>
     <w:p>
       <w:pPr>
@@ -11080,9 +11013,8 @@
         <w:adjustRightInd w:val="0"/>
         <w:ind w:right="-720"/>
         <w:rPr>
-          <w:rFonts w:cstheme="minorHAnsi"/>
-          <w:b/>
-          <w:bCs/>
+          <w:rStyle w:val="Hyperlink"/>
+          <w:rFonts w:cstheme="minorHAnsi"/>
         </w:rPr>
       </w:pPr>
     </w:p>
@@ -11093,46 +11025,10 @@
         <w:adjustRightInd w:val="0"/>
         <w:ind w:right="-720"/>
         <w:rPr>
-          <w:rFonts w:cstheme="minorHAnsi"/>
-        </w:rPr>
-      </w:pPr>
-      <w:r>
-        <w:rPr>
-          <w:rFonts w:cstheme="minorHAnsi"/>
-          <w:b/>
-          <w:bCs/>
-        </w:rPr>
-        <w:tab/>
-        <w:t xml:space="preserve">v.) </w:t>
-      </w:r>
-      <w:r>
-        <w:rPr>
-          <w:rFonts w:cstheme="minorHAnsi"/>
-          <w:b/>
-          <w:bCs/>
-        </w:rPr>
-        <w:t xml:space="preserve"> </w:t>
-      </w:r>
-      <w:r>
-        <w:rPr>
-          <w:rFonts w:cstheme="minorHAnsi"/>
-        </w:rPr>
-        <w:t xml:space="preserve">The goal of this is to become familiar with </w:t>
-      </w:r>
-      <w:proofErr w:type="gramStart"/>
-      <w:r>
-        <w:rPr>
-          <w:rFonts w:cstheme="minorHAnsi"/>
-        </w:rPr>
-        <w:t>a</w:t>
-      </w:r>
-      <w:proofErr w:type="gramEnd"/>
-      <w:r>
-        <w:rPr>
-          <w:rFonts w:cstheme="minorHAnsi"/>
-        </w:rPr>
-        <w:t xml:space="preserve"> NPC problem and be able to create a top-down algorithm for one. In order to do this, I went through the top down approach to create the algorithm and then coded it in python. I tested the algorithm on list of 4 stocks, 10, stocks, and 20 stocks. </w:t>
-      </w:r>
+          <w:rStyle w:val="Hyperlink"/>
+          <w:rFonts w:cstheme="minorHAnsi"/>
+        </w:rPr>
+      </w:pPr>
     </w:p>
     <w:p>
       <w:pPr>
@@ -11141,6 +11037,7 @@
         <w:adjustRightInd w:val="0"/>
         <w:ind w:right="-720"/>
         <w:rPr>
+          <w:rStyle w:val="Hyperlink"/>
           <w:rFonts w:cstheme="minorHAnsi"/>
         </w:rPr>
       </w:pPr>
@@ -11152,15 +11049,10 @@
         <w:adjustRightInd w:val="0"/>
         <w:ind w:right="-720"/>
         <w:rPr>
-          <w:rFonts w:cstheme="minorHAnsi"/>
-        </w:rPr>
-      </w:pPr>
-      <w:r>
-        <w:rPr>
-          <w:rFonts w:cstheme="minorHAnsi"/>
-        </w:rPr>
-        <w:tab/>
-      </w:r>
+          <w:rStyle w:val="Hyperlink"/>
+          <w:rFonts w:cstheme="minorHAnsi"/>
+        </w:rPr>
+      </w:pPr>
     </w:p>
     <w:p>
       <w:pPr>
@@ -11169,6 +11061,7 @@
         <w:adjustRightInd w:val="0"/>
         <w:ind w:right="-720"/>
         <w:rPr>
+          <w:rStyle w:val="Hyperlink"/>
           <w:rFonts w:cstheme="minorHAnsi"/>
         </w:rPr>
       </w:pPr>
@@ -11183,11 +11076,291 @@
           <w:rFonts w:cstheme="minorHAnsi"/>
         </w:rPr>
       </w:pPr>
+    </w:p>
+    <w:p>
+      <w:pPr>
+        <w:autoSpaceDE w:val="0"/>
+        <w:autoSpaceDN w:val="0"/>
+        <w:adjustRightInd w:val="0"/>
+        <w:ind w:right="-720"/>
+        <w:rPr>
+          <w:rFonts w:cstheme="minorHAnsi"/>
+        </w:rPr>
+      </w:pPr>
+    </w:p>
+    <w:p>
+      <w:pPr>
+        <w:autoSpaceDE w:val="0"/>
+        <w:autoSpaceDN w:val="0"/>
+        <w:adjustRightInd w:val="0"/>
+        <w:ind w:right="-720"/>
+        <w:rPr>
+          <w:rFonts w:cstheme="minorHAnsi"/>
+        </w:rPr>
+      </w:pPr>
       <w:r>
         <w:rPr>
           <w:rFonts w:cstheme="minorHAnsi"/>
         </w:rPr>
         <w:lastRenderedPageBreak/>
+        <w:tab/>
+      </w:r>
+      <w:r>
+        <w:rPr>
+          <w:rFonts w:cstheme="minorHAnsi"/>
+          <w:b/>
+          <w:bCs/>
+        </w:rPr>
+        <w:t>iv.)</w:t>
+      </w:r>
+      <w:r>
+        <w:rPr>
+          <w:rFonts w:cstheme="minorHAnsi"/>
+          <w:b/>
+          <w:bCs/>
+        </w:rPr>
+        <w:t xml:space="preserve"> </w:t>
+      </w:r>
+      <w:r>
+        <w:rPr>
+          <w:rFonts w:cstheme="minorHAnsi"/>
+        </w:rPr>
+        <w:t xml:space="preserve">Algorithm complexity in the worst case is still </w:t>
+      </w:r>
+      <w:r>
+        <w:rPr>
+          <w:rFonts w:cstheme="minorHAnsi"/>
+        </w:rPr>
+        <w:t>2^n if it has to search every node. In the best case, the algorithm allows pruning of the entire tree except one path from the root to a leaf node.</w:t>
+      </w:r>
+    </w:p>
+    <w:p>
+      <w:pPr>
+        <w:autoSpaceDE w:val="0"/>
+        <w:autoSpaceDN w:val="0"/>
+        <w:adjustRightInd w:val="0"/>
+        <w:ind w:right="-720"/>
+        <w:rPr>
+          <w:rFonts w:cstheme="minorHAnsi"/>
+        </w:rPr>
+      </w:pPr>
+    </w:p>
+    <w:p>
+      <w:pPr>
+        <w:autoSpaceDE w:val="0"/>
+        <w:autoSpaceDN w:val="0"/>
+        <w:adjustRightInd w:val="0"/>
+        <w:ind w:right="-720"/>
+        <w:rPr>
+          <w:rFonts w:cstheme="minorHAnsi"/>
+        </w:rPr>
+      </w:pPr>
+    </w:p>
+    <w:p>
+      <w:pPr>
+        <w:autoSpaceDE w:val="0"/>
+        <w:autoSpaceDN w:val="0"/>
+        <w:adjustRightInd w:val="0"/>
+        <w:ind w:right="-720"/>
+        <w:rPr>
+          <w:rFonts w:cstheme="minorHAnsi"/>
+        </w:rPr>
+      </w:pPr>
+    </w:p>
+    <w:p>
+      <w:pPr>
+        <w:autoSpaceDE w:val="0"/>
+        <w:autoSpaceDN w:val="0"/>
+        <w:adjustRightInd w:val="0"/>
+        <w:ind w:right="-720"/>
+        <w:rPr>
+          <w:rFonts w:cstheme="minorHAnsi"/>
+        </w:rPr>
+      </w:pPr>
+      <w:r>
+        <w:rPr>
+          <w:rFonts w:cstheme="minorHAnsi"/>
+          <w:noProof/>
+        </w:rPr>
+        <w:drawing>
+          <wp:inline distT="0" distB="0" distL="0" distR="0" wp14:anchorId="45E29BE0" wp14:editId="03AB533D">
+            <wp:extent cx="5613400" cy="3163972"/>
+            <wp:effectExtent l="0" t="0" r="0" b="0"/>
+            <wp:docPr id="1" name="Picture 1" descr="A close up of text on a white background&#10;&#10;Description automatically generated"/>
+            <wp:cNvGraphicFramePr>
+              <a:graphicFrameLocks xmlns:a="http://schemas.openxmlformats.org/drawingml/2006/main" noChangeAspect="1"/>
+            </wp:cNvGraphicFramePr>
+            <a:graphic xmlns:a="http://schemas.openxmlformats.org/drawingml/2006/main">
+              <a:graphicData uri="http://schemas.openxmlformats.org/drawingml/2006/picture">
+                <pic:pic xmlns:pic="http://schemas.openxmlformats.org/drawingml/2006/picture">
+                  <pic:nvPicPr>
+                    <pic:cNvPr id="1" name="IMG_5954.jpeg"/>
+                    <pic:cNvPicPr/>
+                  </pic:nvPicPr>
+                  <pic:blipFill>
+                    <a:blip r:embed="rId8">
+                      <a:extLst>
+                        <a:ext uri="{28A0092B-C50C-407E-A947-70E740481C1C}">
+                          <a14:useLocalDpi xmlns:a14="http://schemas.microsoft.com/office/drawing/2010/main" val="0"/>
+                        </a:ext>
+                      </a:extLst>
+                    </a:blip>
+                    <a:stretch>
+                      <a:fillRect/>
+                    </a:stretch>
+                  </pic:blipFill>
+                  <pic:spPr>
+                    <a:xfrm>
+                      <a:off x="0" y="0"/>
+                      <a:ext cx="5637963" cy="3177817"/>
+                    </a:xfrm>
+                    <a:prstGeom prst="rect">
+                      <a:avLst/>
+                    </a:prstGeom>
+                  </pic:spPr>
+                </pic:pic>
+              </a:graphicData>
+            </a:graphic>
+          </wp:inline>
+        </w:drawing>
+      </w:r>
+    </w:p>
+    <w:p>
+      <w:pPr>
+        <w:autoSpaceDE w:val="0"/>
+        <w:autoSpaceDN w:val="0"/>
+        <w:adjustRightInd w:val="0"/>
+        <w:ind w:right="-720"/>
+        <w:rPr>
+          <w:rFonts w:cstheme="minorHAnsi"/>
+        </w:rPr>
+      </w:pPr>
+    </w:p>
+    <w:p>
+      <w:pPr>
+        <w:autoSpaceDE w:val="0"/>
+        <w:autoSpaceDN w:val="0"/>
+        <w:adjustRightInd w:val="0"/>
+        <w:ind w:right="-720"/>
+        <w:rPr>
+          <w:rFonts w:cstheme="minorHAnsi"/>
+        </w:rPr>
+      </w:pPr>
+    </w:p>
+    <w:p>
+      <w:pPr>
+        <w:autoSpaceDE w:val="0"/>
+        <w:autoSpaceDN w:val="0"/>
+        <w:adjustRightInd w:val="0"/>
+        <w:ind w:right="-720"/>
+        <w:rPr>
+          <w:rFonts w:cstheme="minorHAnsi"/>
+          <w:b/>
+          <w:bCs/>
+        </w:rPr>
+      </w:pPr>
+    </w:p>
+    <w:p>
+      <w:pPr>
+        <w:autoSpaceDE w:val="0"/>
+        <w:autoSpaceDN w:val="0"/>
+        <w:adjustRightInd w:val="0"/>
+        <w:ind w:right="-720"/>
+        <w:rPr>
+          <w:rFonts w:cstheme="minorHAnsi"/>
+        </w:rPr>
+      </w:pPr>
+      <w:r>
+        <w:rPr>
+          <w:rFonts w:cstheme="minorHAnsi"/>
+          <w:b/>
+          <w:bCs/>
+        </w:rPr>
+        <w:tab/>
+        <w:t xml:space="preserve">v.) </w:t>
+      </w:r>
+      <w:r>
+        <w:rPr>
+          <w:rFonts w:cstheme="minorHAnsi"/>
+          <w:b/>
+          <w:bCs/>
+        </w:rPr>
+        <w:t xml:space="preserve"> </w:t>
+      </w:r>
+      <w:r>
+        <w:rPr>
+          <w:rFonts w:cstheme="minorHAnsi"/>
+        </w:rPr>
+        <w:t xml:space="preserve">The goal of this is to become familiar with </w:t>
+      </w:r>
+      <w:proofErr w:type="gramStart"/>
+      <w:r>
+        <w:rPr>
+          <w:rFonts w:cstheme="minorHAnsi"/>
+        </w:rPr>
+        <w:t>a</w:t>
+      </w:r>
+      <w:proofErr w:type="gramEnd"/>
+      <w:r>
+        <w:rPr>
+          <w:rFonts w:cstheme="minorHAnsi"/>
+        </w:rPr>
+        <w:t xml:space="preserve"> NPC problem and be able to create a top-down algorithm for one. In order to do this, I went through the top down approach to create the algorithm and then coded it in python. I tested the algorithm on list of 4 stocks, 10, stocks, and 20 stocks. </w:t>
+      </w:r>
+    </w:p>
+    <w:p>
+      <w:pPr>
+        <w:autoSpaceDE w:val="0"/>
+        <w:autoSpaceDN w:val="0"/>
+        <w:adjustRightInd w:val="0"/>
+        <w:ind w:right="-720"/>
+        <w:rPr>
+          <w:rFonts w:cstheme="minorHAnsi"/>
+        </w:rPr>
+      </w:pPr>
+    </w:p>
+    <w:p>
+      <w:pPr>
+        <w:autoSpaceDE w:val="0"/>
+        <w:autoSpaceDN w:val="0"/>
+        <w:adjustRightInd w:val="0"/>
+        <w:ind w:right="-720"/>
+        <w:rPr>
+          <w:rFonts w:cstheme="minorHAnsi"/>
+        </w:rPr>
+      </w:pPr>
+      <w:r>
+        <w:rPr>
+          <w:rFonts w:cstheme="minorHAnsi"/>
+        </w:rPr>
+        <w:tab/>
+      </w:r>
+    </w:p>
+    <w:p>
+      <w:pPr>
+        <w:autoSpaceDE w:val="0"/>
+        <w:autoSpaceDN w:val="0"/>
+        <w:adjustRightInd w:val="0"/>
+        <w:ind w:right="-720"/>
+        <w:rPr>
+          <w:rFonts w:cstheme="minorHAnsi"/>
+        </w:rPr>
+      </w:pPr>
+    </w:p>
+    <w:p>
+      <w:pPr>
+        <w:autoSpaceDE w:val="0"/>
+        <w:autoSpaceDN w:val="0"/>
+        <w:adjustRightInd w:val="0"/>
+        <w:ind w:right="-720"/>
+        <w:rPr>
+          <w:rFonts w:cstheme="minorHAnsi"/>
+        </w:rPr>
+      </w:pPr>
+      <w:r>
+        <w:rPr>
+          <w:rFonts w:cstheme="minorHAnsi"/>
+        </w:rPr>
         <w:t>Here are the results found</w:t>
       </w:r>
     </w:p>
@@ -11546,7 +11719,7 @@
           <w:rFonts w:cstheme="minorHAnsi"/>
         </w:rPr>
       </w:pPr>
-      <w:hyperlink r:id="rId6" w:history="1">
+      <w:hyperlink r:id="rId9" w:history="1">
         <w:r>
           <w:rPr>
             <w:rStyle w:val="Hyperlink"/>
@@ -11566,7 +11739,7 @@
           <w:rFonts w:cstheme="minorHAnsi"/>
         </w:rPr>
       </w:pPr>
-      <w:hyperlink r:id="rId7" w:history="1">
+      <w:hyperlink r:id="rId10" w:history="1">
         <w:r>
           <w:rPr>
             <w:rStyle w:val="Hyperlink"/>
@@ -11586,27 +11759,55 @@
           <w:rFonts w:cstheme="minorHAnsi"/>
         </w:rPr>
       </w:pPr>
-      <w:hyperlink r:id="rId8" w:history="1">
+      <w:hyperlink r:id="rId11" w:history="1">
         <w:r>
           <w:rPr>
             <w:rStyle w:val="Hyperlink"/>
             <w:rFonts w:cstheme="minorHAnsi"/>
           </w:rPr>
-          <w:t>https://www.geeksforgeeks.org/0-1-knapsack-usin</w:t>
+          <w:t>https://www.geeksforgeeks.org/0-1-knapsack-using-branch-and-bound/</w:t>
         </w:r>
+      </w:hyperlink>
+    </w:p>
+    <w:p>
+      <w:pPr>
+        <w:autoSpaceDE w:val="0"/>
+        <w:autoSpaceDN w:val="0"/>
+        <w:adjustRightInd w:val="0"/>
+        <w:ind w:right="-720"/>
+        <w:rPr>
+          <w:rStyle w:val="Hyperlink"/>
+          <w:rFonts w:cstheme="minorHAnsi"/>
+        </w:rPr>
+      </w:pPr>
+      <w:hyperlink r:id="rId12" w:history="1">
         <w:r>
           <w:rPr>
             <w:rStyle w:val="Hyperlink"/>
             <w:rFonts w:cstheme="minorHAnsi"/>
           </w:rPr>
-          <w:t>g</w:t>
+          <w:t>http://cs.franklin.edu/~shaffstj/cs319/week12.htm</w:t>
         </w:r>
+      </w:hyperlink>
+    </w:p>
+    <w:p>
+      <w:pPr>
+        <w:autoSpaceDE w:val="0"/>
+        <w:autoSpaceDN w:val="0"/>
+        <w:adjustRightInd w:val="0"/>
+        <w:ind w:right="-720"/>
+        <w:rPr>
+          <w:rStyle w:val="Hyperlink"/>
+          <w:rFonts w:cstheme="minorHAnsi"/>
+        </w:rPr>
+      </w:pPr>
+      <w:hyperlink r:id="rId13" w:history="1">
         <w:r>
           <w:rPr>
             <w:rStyle w:val="Hyperlink"/>
             <w:rFonts w:cstheme="minorHAnsi"/>
           </w:rPr>
-          <w:t>-branch-and-bound/</w:t>
+          <w:t>https://www.cc.gatech.edu/~rpeng/CS3510_F16/notes/Nov28knapsackNPC.pdf</w:t>
         </w:r>
       </w:hyperlink>
     </w:p>
@@ -11617,33 +11818,37 @@
         <w:adjustRightInd w:val="0"/>
         <w:ind w:right="-720"/>
         <w:rPr>
+          <w:rFonts w:cstheme="minorHAnsi"/>
+          <w:color w:val="000000" w:themeColor="text1"/>
+        </w:rPr>
+      </w:pPr>
+      <w:r>
+        <w:rPr>
           <w:rStyle w:val="Hyperlink"/>
           <w:rFonts w:cstheme="minorHAnsi"/>
-        </w:rPr>
-      </w:pPr>
-      <w:hyperlink r:id="rId9" w:history="1">
-        <w:r>
-          <w:rPr>
-            <w:rStyle w:val="Hyperlink"/>
-            <w:rFonts w:cstheme="minorHAnsi"/>
-          </w:rPr>
-          <w:t>http://cs.franklin.edu/~sha</w:t>
-        </w:r>
-        <w:r>
-          <w:rPr>
-            <w:rStyle w:val="Hyperlink"/>
-            <w:rFonts w:cstheme="minorHAnsi"/>
-          </w:rPr>
-          <w:t>f</w:t>
-        </w:r>
-        <w:r>
-          <w:rPr>
-            <w:rStyle w:val="Hyperlink"/>
-            <w:rFonts w:cstheme="minorHAnsi"/>
-          </w:rPr>
-          <w:t>fstj/cs319/week12.htm</w:t>
-        </w:r>
-      </w:hyperlink>
+          <w:color w:val="000000" w:themeColor="text1"/>
+          <w:u w:val="none"/>
+        </w:rPr>
+        <w:t>Lecture4_gs_bfs_20.doc by Dr. Gary Lamont</w:t>
+      </w:r>
+    </w:p>
+    <w:p>
+      <w:pPr>
+        <w:ind w:right="-720"/>
+        <w:rPr>
+          <w:rFonts w:cstheme="minorHAnsi"/>
+          <w:i/>
+        </w:rPr>
+      </w:pPr>
+    </w:p>
+    <w:p>
+      <w:pPr>
+        <w:ind w:right="-720"/>
+        <w:rPr>
+          <w:rFonts w:cstheme="minorHAnsi"/>
+          <w:i/>
+        </w:rPr>
+      </w:pPr>
     </w:p>
     <w:p>
       <w:pPr>
@@ -11652,100 +11857,12 @@
         <w:adjustRightInd w:val="0"/>
         <w:ind w:right="-720"/>
         <w:rPr>
-          <w:rStyle w:val="Hyperlink"/>
-          <w:rFonts w:cstheme="minorHAnsi"/>
-        </w:rPr>
-      </w:pPr>
-      <w:hyperlink r:id="rId10" w:history="1">
-        <w:r>
-          <w:rPr>
-            <w:rStyle w:val="Hyperlink"/>
-            <w:rFonts w:cstheme="minorHAnsi"/>
-          </w:rPr>
-          <w:t>https://www.cc.gatech.edu/~rp</w:t>
-        </w:r>
-        <w:r>
-          <w:rPr>
-            <w:rStyle w:val="Hyperlink"/>
-            <w:rFonts w:cstheme="minorHAnsi"/>
-          </w:rPr>
-          <w:t>e</w:t>
-        </w:r>
-        <w:r>
-          <w:rPr>
-            <w:rStyle w:val="Hyperlink"/>
-            <w:rFonts w:cstheme="minorHAnsi"/>
-          </w:rPr>
-          <w:t>n</w:t>
-        </w:r>
-        <w:r>
-          <w:rPr>
-            <w:rStyle w:val="Hyperlink"/>
-            <w:rFonts w:cstheme="minorHAnsi"/>
-          </w:rPr>
-          <w:t>g</w:t>
-        </w:r>
-        <w:r>
-          <w:rPr>
-            <w:rStyle w:val="Hyperlink"/>
-            <w:rFonts w:cstheme="minorHAnsi"/>
-          </w:rPr>
-          <w:t>/CS3510_F16/notes/Nov28knapsackNPC.pdf</w:t>
-        </w:r>
-      </w:hyperlink>
-    </w:p>
-    <w:p>
-      <w:pPr>
-        <w:autoSpaceDE w:val="0"/>
-        <w:autoSpaceDN w:val="0"/>
-        <w:adjustRightInd w:val="0"/>
-        <w:ind w:right="-720"/>
-        <w:rPr>
-          <w:rFonts w:cstheme="minorHAnsi"/>
-          <w:color w:val="000000" w:themeColor="text1"/>
-        </w:rPr>
-      </w:pPr>
-      <w:r>
-        <w:rPr>
-          <w:rStyle w:val="Hyperlink"/>
-          <w:rFonts w:cstheme="minorHAnsi"/>
-          <w:color w:val="000000" w:themeColor="text1"/>
-          <w:u w:val="none"/>
-        </w:rPr>
-        <w:t>Lecture4_gs_bfs_20.doc by Dr. Gary Lamont</w:t>
-      </w:r>
-    </w:p>
-    <w:p>
-      <w:pPr>
-        <w:ind w:right="-720"/>
-        <w:rPr>
-          <w:rFonts w:cstheme="minorHAnsi"/>
-          <w:i/>
-        </w:rPr>
-      </w:pPr>
-    </w:p>
-    <w:p>
-      <w:pPr>
-        <w:ind w:right="-720"/>
-        <w:rPr>
-          <w:rFonts w:cstheme="minorHAnsi"/>
-          <w:i/>
-        </w:rPr>
-      </w:pPr>
-    </w:p>
-    <w:p>
-      <w:pPr>
-        <w:autoSpaceDE w:val="0"/>
-        <w:autoSpaceDN w:val="0"/>
-        <w:adjustRightInd w:val="0"/>
-        <w:ind w:right="-720"/>
-        <w:rPr>
           <w:rFonts w:cstheme="minorHAnsi"/>
         </w:rPr>
       </w:pPr>
     </w:p>
     <w:sectPr>
-      <w:footerReference w:type="default" r:id="rId11"/>
+      <w:footerReference w:type="default" r:id="rId14"/>
       <w:pgSz w:w="12240" w:h="15840"/>
       <w:pgMar w:top="1440" w:right="1440" w:bottom="1440" w:left="1440" w:header="720" w:footer="720" w:gutter="0"/>
       <w:cols w:space="720"/>
@@ -11753,6 +11870,25 @@
     </w:sectPr>
   </w:body>
 </w:document>
+</file>
+
+<file path=word/endnotes.xml><?xml version="1.0" encoding="utf-8"?>
+<w:endnotes xmlns:wpc="http://schemas.microsoft.com/office/word/2010/wordprocessingCanvas" xmlns:cx="http://schemas.microsoft.com/office/drawing/2014/chartex" xmlns:cx1="http://schemas.microsoft.com/office/drawing/2015/9/8/chartex" xmlns:cx2="http://schemas.microsoft.com/office/drawing/2015/10/21/chartex" xmlns:cx3="http://schemas.microsoft.com/office/drawing/2016/5/9/chartex" xmlns:cx4="http://schemas.microsoft.com/office/drawing/2016/5/10/chartex" xmlns:cx5="http://schemas.microsoft.com/office/drawing/2016/5/11/chartex" xmlns:cx6="http://schemas.microsoft.com/office/drawing/2016/5/12/chartex" xmlns:cx7="http://schemas.microsoft.com/office/drawing/2016/5/13/chartex" xmlns:cx8="http://schemas.microsoft.com/office/drawing/2016/5/14/chartex" xmlns:mc="http://schemas.openxmlformats.org/markup-compatibility/2006" xmlns:aink="http://schemas.microsoft.com/office/drawing/2016/ink" xmlns:am3d="http://schemas.microsoft.com/office/drawing/2017/model3d" xmlns:o="urn:schemas-microsoft-com:office:office" xmlns:r="http://schemas.openxmlformats.org/officeDocument/2006/relationships" xmlns:m="http://schemas.openxmlformats.org/officeDocument/2006/math" xmlns:v="urn:schemas-microsoft-com:vml" xmlns:wp14="http://schemas.microsoft.com/office/word/2010/wordprocessingDrawing" xmlns:wp="http://schemas.openxmlformats.org/drawingml/2006/wordprocessingDrawing" xmlns:w10="urn:schemas-microsoft-com:office:word" xmlns:w="http://schemas.openxmlformats.org/wordprocessingml/2006/main" xmlns:w14="http://schemas.microsoft.com/office/word/2010/wordml" xmlns:w15="http://schemas.microsoft.com/office/word/2012/wordml" xmlns:w16cex="http://schemas.microsoft.com/office/word/2018/wordml/cex" xmlns:w16cid="http://schemas.microsoft.com/office/word/2016/wordml/cid" xmlns:w16="http://schemas.microsoft.com/office/word/2018/wordml" xmlns:w16se="http://schemas.microsoft.com/office/word/2015/wordml/symex" xmlns:wpg="http://schemas.microsoft.com/office/word/2010/wordprocessingGroup" xmlns:wpi="http://schemas.microsoft.com/office/word/2010/wordprocessingInk" xmlns:wne="http://schemas.microsoft.com/office/word/2006/wordml" xmlns:wps="http://schemas.microsoft.com/office/word/2010/wordprocessingShape" mc:Ignorable="w14 w15 w16se w16cid w16 w16cex wp14">
+  <w:endnote w:type="separator" w:id="-1">
+    <w:p>
+      <w:r>
+        <w:separator/>
+      </w:r>
+    </w:p>
+  </w:endnote>
+  <w:endnote w:type="continuationSeparator" w:id="0">
+    <w:p>
+      <w:r>
+        <w:continuationSeparator/>
+      </w:r>
+    </w:p>
+  </w:endnote>
+</w:endnotes>
 </file>
 
 <file path=word/footer1.xml><?xml version="1.0" encoding="utf-8"?>
@@ -11810,6 +11946,25 @@
     </w:pPr>
   </w:p>
 </w:ftr>
+</file>
+
+<file path=word/footnotes.xml><?xml version="1.0" encoding="utf-8"?>
+<w:footnotes xmlns:wpc="http://schemas.microsoft.com/office/word/2010/wordprocessingCanvas" xmlns:cx="http://schemas.microsoft.com/office/drawing/2014/chartex" xmlns:cx1="http://schemas.microsoft.com/office/drawing/2015/9/8/chartex" xmlns:cx2="http://schemas.microsoft.com/office/drawing/2015/10/21/chartex" xmlns:cx3="http://schemas.microsoft.com/office/drawing/2016/5/9/chartex" xmlns:cx4="http://schemas.microsoft.com/office/drawing/2016/5/10/chartex" xmlns:cx5="http://schemas.microsoft.com/office/drawing/2016/5/11/chartex" xmlns:cx6="http://schemas.microsoft.com/office/drawing/2016/5/12/chartex" xmlns:cx7="http://schemas.microsoft.com/office/drawing/2016/5/13/chartex" xmlns:cx8="http://schemas.microsoft.com/office/drawing/2016/5/14/chartex" xmlns:mc="http://schemas.openxmlformats.org/markup-compatibility/2006" xmlns:aink="http://schemas.microsoft.com/office/drawing/2016/ink" xmlns:am3d="http://schemas.microsoft.com/office/drawing/2017/model3d" xmlns:o="urn:schemas-microsoft-com:office:office" xmlns:r="http://schemas.openxmlformats.org/officeDocument/2006/relationships" xmlns:m="http://schemas.openxmlformats.org/officeDocument/2006/math" xmlns:v="urn:schemas-microsoft-com:vml" xmlns:wp14="http://schemas.microsoft.com/office/word/2010/wordprocessingDrawing" xmlns:wp="http://schemas.openxmlformats.org/drawingml/2006/wordprocessingDrawing" xmlns:w10="urn:schemas-microsoft-com:office:word" xmlns:w="http://schemas.openxmlformats.org/wordprocessingml/2006/main" xmlns:w14="http://schemas.microsoft.com/office/word/2010/wordml" xmlns:w15="http://schemas.microsoft.com/office/word/2012/wordml" xmlns:w16cex="http://schemas.microsoft.com/office/word/2018/wordml/cex" xmlns:w16cid="http://schemas.microsoft.com/office/word/2016/wordml/cid" xmlns:w16="http://schemas.microsoft.com/office/word/2018/wordml" xmlns:w16se="http://schemas.microsoft.com/office/word/2015/wordml/symex" xmlns:wpg="http://schemas.microsoft.com/office/word/2010/wordprocessingGroup" xmlns:wpi="http://schemas.microsoft.com/office/word/2010/wordprocessingInk" xmlns:wne="http://schemas.microsoft.com/office/word/2006/wordml" xmlns:wps="http://schemas.microsoft.com/office/word/2010/wordprocessingShape" mc:Ignorable="w14 w15 w16se w16cid w16 w16cex wp14">
+  <w:footnote w:type="separator" w:id="-1">
+    <w:p>
+      <w:r>
+        <w:separator/>
+      </w:r>
+    </w:p>
+  </w:footnote>
+  <w:footnote w:type="continuationSeparator" w:id="0">
+    <w:p>
+      <w:r>
+        <w:continuationSeparator/>
+      </w:r>
+    </w:p>
+  </w:footnote>
+</w:footnotes>
 </file>
 
 <file path=word/numbering.xml><?xml version="1.0" encoding="utf-8"?>

</xml_diff>